<commit_message>
lession 4 - algorithm -- Breadth first search
</commit_message>
<xml_diff>
--- a/doc/Moss-Graph-Viewr-บทที่ 4.docx
+++ b/doc/Moss-Graph-Viewr-บทที่ 4.docx
@@ -1058,6 +1058,8 @@
         <w:rPr>
           <w:b/>
           <w:bCs/>
+          <w:sz w:val="36"/>
+          <w:szCs w:val="36"/>
         </w:rPr>
       </w:pPr>
       <w:r>
@@ -1065,6 +1067,8 @@
           <w:rFonts w:hint="cs"/>
           <w:b/>
           <w:bCs/>
+          <w:sz w:val="36"/>
+          <w:szCs w:val="36"/>
           <w:cs/>
         </w:rPr>
         <w:lastRenderedPageBreak/>
@@ -1233,6 +1237,8 @@
         <w:jc w:val="thaiDistribute"/>
         <w:rPr>
           <w:rFonts w:eastAsia="Cordia New"/>
+          <w:b/>
+          <w:bCs/>
         </w:rPr>
       </w:pPr>
       <w:r>
@@ -1245,12 +1251,16 @@
       <w:r>
         <w:rPr>
           <w:rFonts w:eastAsia="Cordia New"/>
+          <w:b/>
+          <w:bCs/>
         </w:rPr>
         <w:t xml:space="preserve">4.2.1 </w:t>
       </w:r>
       <w:r>
         <w:rPr>
           <w:rFonts w:eastAsia="Cordia New" w:hint="cs"/>
+          <w:b/>
+          <w:bCs/>
           <w:cs/>
         </w:rPr>
         <w:t>การเพิ่มจุดตัด</w:t>
@@ -1633,6 +1643,8 @@
         </w:tabs>
         <w:rPr>
           <w:rFonts w:eastAsia="Cordia New"/>
+          <w:b/>
+          <w:bCs/>
         </w:rPr>
       </w:pPr>
       <w:r>
@@ -1644,18 +1656,24 @@
       <w:r>
         <w:rPr>
           <w:rFonts w:eastAsia="Cordia New"/>
+          <w:b/>
+          <w:bCs/>
         </w:rPr>
         <w:t>4.2.2</w:t>
       </w:r>
       <w:r>
         <w:rPr>
           <w:rFonts w:eastAsia="Cordia New"/>
+          <w:b/>
+          <w:bCs/>
         </w:rPr>
         <w:t xml:space="preserve"> </w:t>
       </w:r>
       <w:r>
         <w:rPr>
           <w:rFonts w:eastAsia="Cordia New" w:hint="cs"/>
+          <w:b/>
+          <w:bCs/>
           <w:cs/>
         </w:rPr>
         <w:t>การเพิ่มเส้นเชื่อม</w:t>
@@ -1670,7 +1688,7 @@
         <w:ind w:left="709" w:firstLine="425"/>
         <w:jc w:val="thaiDistribute"/>
         <w:rPr>
-          <w:rFonts w:eastAsia="Cordia New" w:hint="cs"/>
+          <w:rFonts w:eastAsia="Cordia New"/>
         </w:rPr>
       </w:pPr>
       <w:r>
@@ -1904,7 +1922,7 @@
         </w:tabs>
         <w:jc w:val="center"/>
         <w:rPr>
-          <w:rFonts w:eastAsia="Cordia New" w:hint="cs"/>
+          <w:rFonts w:eastAsia="Cordia New"/>
         </w:rPr>
       </w:pPr>
       <w:r>
@@ -1955,7 +1973,7 @@
         </w:tabs>
         <w:jc w:val="center"/>
         <w:rPr>
-          <w:rFonts w:eastAsia="Cordia New" w:hint="cs"/>
+          <w:rFonts w:eastAsia="Cordia New"/>
           <w:cs/>
         </w:rPr>
       </w:pPr>
@@ -2092,6 +2110,8 @@
         </w:tabs>
         <w:rPr>
           <w:rFonts w:eastAsia="Cordia New"/>
+          <w:b/>
+          <w:bCs/>
         </w:rPr>
       </w:pPr>
       <w:r>
@@ -2100,17 +2120,20 @@
         </w:rPr>
         <w:lastRenderedPageBreak/>
         <w:tab/>
-        <w:t>4.2.3</w:t>
-      </w:r>
-      <w:r>
-        <w:rPr>
-          <w:rFonts w:eastAsia="Cordia New"/>
-        </w:rPr>
-        <w:t xml:space="preserve"> </w:t>
-      </w:r>
-      <w:r>
-        <w:rPr>
-          <w:rFonts w:eastAsia="Cordia New" w:hint="cs"/>
+      </w:r>
+      <w:r>
+        <w:rPr>
+          <w:rFonts w:eastAsia="Cordia New"/>
+          <w:b/>
+          <w:bCs/>
+        </w:rPr>
+        <w:t xml:space="preserve">4.2.3 </w:t>
+      </w:r>
+      <w:r>
+        <w:rPr>
+          <w:rFonts w:eastAsia="Cordia New" w:hint="cs"/>
+          <w:b/>
+          <w:bCs/>
           <w:cs/>
         </w:rPr>
         <w:t>การลบจุดตัด</w:t>
@@ -2399,7 +2422,7 @@
         </w:tabs>
         <w:jc w:val="center"/>
         <w:rPr>
-          <w:rFonts w:eastAsia="Cordia New" w:hint="cs"/>
+          <w:rFonts w:eastAsia="Cordia New"/>
           <w:cs/>
         </w:rPr>
       </w:pPr>
@@ -2522,6 +2545,8 @@
         </w:tabs>
         <w:rPr>
           <w:rFonts w:eastAsia="Cordia New"/>
+          <w:b/>
+          <w:bCs/>
         </w:rPr>
       </w:pPr>
       <w:r>
@@ -2530,17 +2555,20 @@
         </w:rPr>
         <w:lastRenderedPageBreak/>
         <w:tab/>
-        <w:t>4.2.4</w:t>
-      </w:r>
-      <w:r>
-        <w:rPr>
-          <w:rFonts w:eastAsia="Cordia New"/>
-        </w:rPr>
-        <w:t xml:space="preserve"> </w:t>
-      </w:r>
-      <w:r>
-        <w:rPr>
-          <w:rFonts w:eastAsia="Cordia New" w:hint="cs"/>
+      </w:r>
+      <w:r>
+        <w:rPr>
+          <w:rFonts w:eastAsia="Cordia New"/>
+          <w:b/>
+          <w:bCs/>
+        </w:rPr>
+        <w:t xml:space="preserve">4.2.4 </w:t>
+      </w:r>
+      <w:r>
+        <w:rPr>
+          <w:rFonts w:eastAsia="Cordia New" w:hint="cs"/>
+          <w:b/>
+          <w:bCs/>
           <w:cs/>
         </w:rPr>
         <w:t>การลบจุดเส้นเชื่อม</w:t>
@@ -2555,7 +2583,7 @@
         <w:ind w:left="709" w:firstLine="425"/>
         <w:jc w:val="thaiDistribute"/>
         <w:rPr>
-          <w:rFonts w:eastAsia="Cordia New" w:hint="cs"/>
+          <w:rFonts w:eastAsia="Cordia New"/>
         </w:rPr>
       </w:pPr>
       <w:r>
@@ -2575,7 +2603,7 @@
         <w:ind w:left="709" w:firstLine="425"/>
         <w:jc w:val="thaiDistribute"/>
         <w:rPr>
-          <w:rFonts w:eastAsia="Cordia New" w:hint="cs"/>
+          <w:rFonts w:eastAsia="Cordia New"/>
           <w:cs/>
         </w:rPr>
       </w:pPr>
@@ -2707,7 +2735,7 @@
           <w:tab w:val="left" w:pos="1080"/>
         </w:tabs>
         <w:rPr>
-          <w:rFonts w:eastAsia="Cordia New" w:hint="cs"/>
+          <w:rFonts w:eastAsia="Cordia New"/>
         </w:rPr>
       </w:pPr>
     </w:p>
@@ -2977,6 +3005,8 @@
         <w:rPr>
           <w:b/>
           <w:bCs/>
+          <w:sz w:val="36"/>
+          <w:szCs w:val="36"/>
         </w:rPr>
       </w:pPr>
       <w:r>
@@ -2984,6 +3014,8 @@
           <w:rFonts w:hint="cs"/>
           <w:b/>
           <w:bCs/>
+          <w:sz w:val="36"/>
+          <w:szCs w:val="36"/>
           <w:cs/>
         </w:rPr>
         <w:lastRenderedPageBreak/>
@@ -2993,6 +3025,8 @@
         <w:rPr>
           <w:b/>
           <w:bCs/>
+          <w:sz w:val="36"/>
+          <w:szCs w:val="36"/>
         </w:rPr>
         <w:t>3</w:t>
       </w:r>
@@ -3001,10 +3035,24 @@
           <w:rFonts w:hint="cs"/>
           <w:b/>
           <w:bCs/>
-          <w:cs/>
-        </w:rPr>
-        <w:t xml:space="preserve"> </w:t>
-      </w:r>
+          <w:sz w:val="36"/>
+          <w:szCs w:val="36"/>
+          <w:cs/>
+        </w:rPr>
+        <w:t xml:space="preserve"> ส่วนดำเนินการกับไฟล์</w:t>
+      </w:r>
+    </w:p>
+    <w:p>
+      <w:pPr>
+        <w:tabs>
+          <w:tab w:val="left" w:pos="720"/>
+          <w:tab w:val="left" w:pos="1080"/>
+        </w:tabs>
+        <w:jc w:val="thaiDistribute"/>
+        <w:rPr>
+          <w:rFonts w:eastAsia="Cordia New"/>
+        </w:rPr>
+      </w:pPr>
       <w:r>
         <w:rPr>
           <w:rFonts w:hint="cs"/>
@@ -3012,27 +3060,6 @@
           <w:bCs/>
           <w:cs/>
         </w:rPr>
-        <w:t>ส่วนดำเนินการกับไฟล์</w:t>
-      </w:r>
-    </w:p>
-    <w:p>
-      <w:pPr>
-        <w:tabs>
-          <w:tab w:val="left" w:pos="720"/>
-          <w:tab w:val="left" w:pos="1080"/>
-        </w:tabs>
-        <w:jc w:val="thaiDistribute"/>
-        <w:rPr>
-          <w:rFonts w:eastAsia="Cordia New" w:hint="cs"/>
-        </w:rPr>
-      </w:pPr>
-      <w:r>
-        <w:rPr>
-          <w:rFonts w:hint="cs"/>
-          <w:b/>
-          <w:bCs/>
-          <w:cs/>
-        </w:rPr>
         <w:tab/>
       </w:r>
       <w:r>
@@ -3058,6 +3085,8 @@
         </w:tabs>
         <w:rPr>
           <w:rFonts w:eastAsia="Cordia New"/>
+          <w:b/>
+          <w:bCs/>
         </w:rPr>
       </w:pPr>
       <w:r>
@@ -3065,17 +3094,20 @@
           <w:rFonts w:eastAsia="Cordia New"/>
         </w:rPr>
         <w:tab/>
-        <w:t>4.3.1</w:t>
-      </w:r>
-      <w:r>
-        <w:rPr>
-          <w:rFonts w:eastAsia="Cordia New"/>
-        </w:rPr>
-        <w:t xml:space="preserve"> </w:t>
-      </w:r>
-      <w:r>
-        <w:rPr>
-          <w:rFonts w:eastAsia="Cordia New" w:hint="cs"/>
+      </w:r>
+      <w:r>
+        <w:rPr>
+          <w:rFonts w:eastAsia="Cordia New"/>
+          <w:b/>
+          <w:bCs/>
+        </w:rPr>
+        <w:t xml:space="preserve">4.3.1 </w:t>
+      </w:r>
+      <w:r>
+        <w:rPr>
+          <w:rFonts w:eastAsia="Cordia New" w:hint="cs"/>
+          <w:b/>
+          <w:bCs/>
           <w:cs/>
         </w:rPr>
         <w:t>การอ่านข้อมูล</w:t>
@@ -3083,6 +3115,8 @@
       <w:r>
         <w:rPr>
           <w:rFonts w:eastAsia="Cordia New" w:hint="cs"/>
+          <w:b/>
+          <w:bCs/>
           <w:cs/>
         </w:rPr>
         <w:t>จากไฟล์</w:t>
@@ -3162,12 +3196,13 @@
         </w:tabs>
         <w:jc w:val="center"/>
         <w:rPr>
-          <w:rFonts w:eastAsia="Cordia New" w:hint="cs"/>
-        </w:rPr>
-      </w:pPr>
-      <w:r>
-        <w:rPr>
-          <w:rFonts w:eastAsia="Cordia New"/>
+          <w:rFonts w:eastAsia="Cordia New"/>
+        </w:rPr>
+      </w:pPr>
+      <w:r>
+        <w:rPr>
+          <w:rFonts w:eastAsia="Cordia New"/>
+          <w:noProof/>
           <w:cs/>
         </w:rPr>
         <w:drawing>
@@ -3301,7 +3336,7 @@
         <w:ind w:left="709" w:firstLine="425"/>
         <w:jc w:val="thaiDistribute"/>
         <w:rPr>
-          <w:rFonts w:eastAsia="Cordia New" w:hint="cs"/>
+          <w:rFonts w:eastAsia="Cordia New"/>
         </w:rPr>
       </w:pPr>
       <w:r>
@@ -3627,7 +3662,7 @@
         </w:tabs>
         <w:jc w:val="center"/>
         <w:rPr>
-          <w:rFonts w:eastAsia="Cordia New" w:hint="cs"/>
+          <w:rFonts w:eastAsia="Cordia New"/>
           <w:cs/>
         </w:rPr>
       </w:pPr>
@@ -3733,7 +3768,7 @@
         </w:tabs>
         <w:jc w:val="thaiDistribute"/>
         <w:rPr>
-          <w:rFonts w:eastAsia="Cordia New" w:hint="cs"/>
+          <w:rFonts w:eastAsia="Cordia New"/>
         </w:rPr>
       </w:pPr>
     </w:p>
@@ -4050,7 +4085,7 @@
         </w:tabs>
         <w:jc w:val="center"/>
         <w:rPr>
-          <w:rFonts w:eastAsia="Cordia New" w:hint="cs"/>
+          <w:rFonts w:eastAsia="Cordia New"/>
         </w:rPr>
       </w:pPr>
       <w:r>
@@ -4125,7 +4160,7 @@
         <w:ind w:left="709" w:firstLine="425"/>
         <w:jc w:val="thaiDistribute"/>
         <w:rPr>
-          <w:rFonts w:eastAsia="Cordia New" w:hint="cs"/>
+          <w:rFonts w:eastAsia="Cordia New"/>
           <w:cs/>
         </w:rPr>
       </w:pPr>
@@ -4200,7 +4235,7 @@
         <w:ind w:left="709" w:firstLine="425"/>
         <w:jc w:val="thaiDistribute"/>
         <w:rPr>
-          <w:rFonts w:eastAsia="Cordia New" w:hint="cs"/>
+          <w:rFonts w:eastAsia="Cordia New"/>
         </w:rPr>
       </w:pPr>
     </w:p>
@@ -4562,6 +4597,8 @@
         </w:tabs>
         <w:rPr>
           <w:rFonts w:eastAsia="Cordia New"/>
+          <w:b/>
+          <w:bCs/>
         </w:rPr>
       </w:pPr>
       <w:r>
@@ -4570,17 +4607,20 @@
         </w:rPr>
         <w:lastRenderedPageBreak/>
         <w:tab/>
-        <w:t>4.3.2</w:t>
-      </w:r>
-      <w:r>
-        <w:rPr>
-          <w:rFonts w:eastAsia="Cordia New"/>
-        </w:rPr>
-        <w:t xml:space="preserve"> </w:t>
-      </w:r>
-      <w:r>
-        <w:rPr>
-          <w:rFonts w:eastAsia="Cordia New" w:hint="cs"/>
+      </w:r>
+      <w:r>
+        <w:rPr>
+          <w:rFonts w:eastAsia="Cordia New"/>
+          <w:b/>
+          <w:bCs/>
+        </w:rPr>
+        <w:t xml:space="preserve">4.3.2 </w:t>
+      </w:r>
+      <w:r>
+        <w:rPr>
+          <w:rFonts w:eastAsia="Cordia New" w:hint="cs"/>
+          <w:b/>
+          <w:bCs/>
           <w:cs/>
         </w:rPr>
         <w:t>การเก็บข้อมูล</w:t>
@@ -4596,7 +4636,6 @@
         <w:jc w:val="thaiDistribute"/>
         <w:rPr>
           <w:rFonts w:eastAsia="Cordia New" w:hint="cs"/>
-          <w:cs/>
         </w:rPr>
       </w:pPr>
       <w:r>
@@ -4676,6 +4715,19 @@
           <w:cs/>
         </w:rPr>
         <w:t>โปรแกรมจะไม่เก็บพิกัดของจุดหรือว่าสีที่เน้นไว้ แต่ว่าจะเก็บแต่โครงสร้างหลักๆ ของกราฟเท่านั้น</w:t>
+      </w:r>
+      <w:r>
+        <w:rPr>
+          <w:rFonts w:eastAsia="Cordia New"/>
+        </w:rPr>
+        <w:t xml:space="preserve"> </w:t>
+      </w:r>
+      <w:r>
+        <w:rPr>
+          <w:rFonts w:eastAsia="Cordia New" w:hint="cs"/>
+          <w:cs/>
+        </w:rPr>
+        <w:t>รูปต่อไปนี้จะแสดงการบันทึกกราฟเป็นไฟล์ของโปรแกรม</w:t>
       </w:r>
     </w:p>
     <w:p>
@@ -4698,8 +4750,1705 @@
           <w:tab w:val="left" w:pos="720"/>
           <w:tab w:val="left" w:pos="1080"/>
         </w:tabs>
-        <w:rPr>
-          <w:rFonts w:eastAsia="Cordia New"/>
+        <w:jc w:val="center"/>
+        <w:rPr>
+          <w:rFonts w:eastAsia="Cordia New"/>
+        </w:rPr>
+      </w:pPr>
+      <w:r>
+        <w:rPr>
+          <w:rFonts w:eastAsia="Cordia New" w:hint="cs"/>
+          <w:noProof/>
+        </w:rPr>
+        <w:drawing>
+          <wp:inline distT="0" distB="0" distL="0" distR="0">
+            <wp:extent cx="3400000" cy="3573333"/>
+            <wp:effectExtent l="19050" t="0" r="0" b="0"/>
+            <wp:docPr id="4" name="รูปภาพ 3" descr="21.png"/>
+            <wp:cNvGraphicFramePr>
+              <a:graphicFrameLocks xmlns:a="http://schemas.openxmlformats.org/drawingml/2006/main" noChangeAspect="1"/>
+            </wp:cNvGraphicFramePr>
+            <a:graphic xmlns:a="http://schemas.openxmlformats.org/drawingml/2006/main">
+              <a:graphicData uri="http://schemas.openxmlformats.org/drawingml/2006/picture">
+                <pic:pic xmlns:pic="http://schemas.openxmlformats.org/drawingml/2006/picture">
+                  <pic:nvPicPr>
+                    <pic:cNvPr id="0" name="21.png"/>
+                    <pic:cNvPicPr/>
+                  </pic:nvPicPr>
+                  <pic:blipFill>
+                    <a:blip r:embed="rId27">
+                      <a:grayscl/>
+                    </a:blip>
+                    <a:stretch>
+                      <a:fillRect/>
+                    </a:stretch>
+                  </pic:blipFill>
+                  <pic:spPr>
+                    <a:xfrm>
+                      <a:off x="0" y="0"/>
+                      <a:ext cx="3400000" cy="3573333"/>
+                    </a:xfrm>
+                    <a:prstGeom prst="rect">
+                      <a:avLst/>
+                    </a:prstGeom>
+                  </pic:spPr>
+                </pic:pic>
+              </a:graphicData>
+            </a:graphic>
+          </wp:inline>
+        </w:drawing>
+      </w:r>
+    </w:p>
+    <w:p>
+      <w:pPr>
+        <w:tabs>
+          <w:tab w:val="left" w:pos="720"/>
+          <w:tab w:val="left" w:pos="1080"/>
+        </w:tabs>
+        <w:jc w:val="center"/>
+        <w:rPr>
+          <w:rFonts w:eastAsia="Cordia New"/>
+        </w:rPr>
+      </w:pPr>
+      <w:r>
+        <w:rPr>
+          <w:rFonts w:eastAsia="Cordia New" w:hint="cs"/>
+          <w:b/>
+          <w:bCs/>
+          <w:cs/>
+        </w:rPr>
+        <w:t xml:space="preserve">รูปที่ </w:t>
+      </w:r>
+      <w:r>
+        <w:rPr>
+          <w:rFonts w:eastAsia="Cordia New"/>
+          <w:b/>
+          <w:bCs/>
+        </w:rPr>
+        <w:t>4-</w:t>
+      </w:r>
+      <w:r>
+        <w:rPr>
+          <w:rFonts w:eastAsia="Cordia New"/>
+          <w:b/>
+          <w:bCs/>
+        </w:rPr>
+        <w:t xml:space="preserve">20 </w:t>
+      </w:r>
+      <w:r>
+        <w:rPr>
+          <w:rFonts w:eastAsia="Cordia New"/>
+          <w:cs/>
+        </w:rPr>
+        <w:t>รูป</w:t>
+      </w:r>
+      <w:r>
+        <w:rPr>
+          <w:rFonts w:eastAsia="Cordia New" w:hint="cs"/>
+          <w:cs/>
+        </w:rPr>
+        <w:t>การเลือกเมนูบันทึกไฟล์</w:t>
+      </w:r>
+    </w:p>
+    <w:p>
+      <w:pPr>
+        <w:tabs>
+          <w:tab w:val="left" w:pos="720"/>
+          <w:tab w:val="left" w:pos="1080"/>
+        </w:tabs>
+        <w:jc w:val="center"/>
+        <w:rPr>
+          <w:rFonts w:eastAsia="Cordia New"/>
+        </w:rPr>
+      </w:pPr>
+    </w:p>
+    <w:p>
+      <w:pPr>
+        <w:tabs>
+          <w:tab w:val="left" w:pos="720"/>
+          <w:tab w:val="left" w:pos="1080"/>
+        </w:tabs>
+        <w:ind w:left="709" w:firstLine="425"/>
+        <w:rPr>
+          <w:rFonts w:hint="cs"/>
+        </w:rPr>
+      </w:pPr>
+      <w:r>
+        <w:rPr>
+          <w:rFonts w:hint="cs"/>
+          <w:cs/>
+        </w:rPr>
+        <w:t xml:space="preserve">จากรูปมีการสร้างกราฟขนาด </w:t>
+      </w:r>
+      <w:r>
+        <w:t xml:space="preserve">3 </w:t>
+      </w:r>
+      <w:r>
+        <w:rPr>
+          <w:rFonts w:hint="cs"/>
+          <w:cs/>
+        </w:rPr>
+        <w:t>จุดตัดขึ้นมา และต้องการที่จะบันทึกเป็นไฟล์เก็บไว้ ซึ่งในส่วนของการบันทึกไฟล์ผู้จัดทำก็ได้ทำตัวกรองไฟล์ไว้เช่นกัน</w:t>
+      </w:r>
+      <w:r>
+        <w:rPr>
+          <w:rFonts w:hint="cs"/>
+          <w:cs/>
+        </w:rPr>
+        <w:t xml:space="preserve"> นามสกุลของไฟล์โดยปริยายกำหนดให้เป็น </w:t>
+      </w:r>
+      <w:r>
+        <w:t xml:space="preserve">GraphML </w:t>
+      </w:r>
+      <w:r>
+        <w:rPr>
+          <w:rFonts w:hint="cs"/>
+          <w:cs/>
+        </w:rPr>
+        <w:t xml:space="preserve">ซึ่งผู้ใช้สามารถเลือกที่จะบันทึกเป็น </w:t>
+      </w:r>
+      <w:r>
+        <w:t xml:space="preserve">xml </w:t>
+      </w:r>
+      <w:r>
+        <w:rPr>
+          <w:rFonts w:hint="cs"/>
+          <w:cs/>
+        </w:rPr>
+        <w:t>ก็ได้แต่ว่าภายในไฟล์จะมีเนื้อหาเหมือนกัน</w:t>
+      </w:r>
+    </w:p>
+    <w:p>
+      <w:pPr>
+        <w:tabs>
+          <w:tab w:val="left" w:pos="720"/>
+          <w:tab w:val="left" w:pos="1080"/>
+        </w:tabs>
+        <w:ind w:left="709" w:firstLine="425"/>
+        <w:rPr>
+          <w:rFonts w:hint="cs"/>
+          <w:cs/>
+        </w:rPr>
+      </w:pPr>
+    </w:p>
+    <w:p>
+      <w:pPr>
+        <w:tabs>
+          <w:tab w:val="left" w:pos="720"/>
+          <w:tab w:val="left" w:pos="1080"/>
+        </w:tabs>
+        <w:jc w:val="center"/>
+        <w:rPr>
+          <w:rFonts w:eastAsia="Cordia New"/>
+        </w:rPr>
+      </w:pPr>
+      <w:r>
+        <w:rPr>
+          <w:rFonts w:eastAsia="Cordia New" w:hint="cs"/>
+          <w:noProof/>
+        </w:rPr>
+        <w:lastRenderedPageBreak/>
+        <w:drawing>
+          <wp:inline distT="0" distB="0" distL="0" distR="0">
+            <wp:extent cx="3763360" cy="3571352"/>
+            <wp:effectExtent l="19050" t="0" r="8540" b="0"/>
+            <wp:docPr id="7" name="รูปภาพ 6" descr="22.png"/>
+            <wp:cNvGraphicFramePr>
+              <a:graphicFrameLocks xmlns:a="http://schemas.openxmlformats.org/drawingml/2006/main" noChangeAspect="1"/>
+            </wp:cNvGraphicFramePr>
+            <a:graphic xmlns:a="http://schemas.openxmlformats.org/drawingml/2006/main">
+              <a:graphicData uri="http://schemas.openxmlformats.org/drawingml/2006/picture">
+                <pic:pic xmlns:pic="http://schemas.openxmlformats.org/drawingml/2006/picture">
+                  <pic:nvPicPr>
+                    <pic:cNvPr id="0" name="22.png"/>
+                    <pic:cNvPicPr/>
+                  </pic:nvPicPr>
+                  <pic:blipFill>
+                    <a:blip r:embed="rId28">
+                      <a:grayscl/>
+                    </a:blip>
+                    <a:stretch>
+                      <a:fillRect/>
+                    </a:stretch>
+                  </pic:blipFill>
+                  <pic:spPr>
+                    <a:xfrm>
+                      <a:off x="0" y="0"/>
+                      <a:ext cx="3763360" cy="3571352"/>
+                    </a:xfrm>
+                    <a:prstGeom prst="rect">
+                      <a:avLst/>
+                    </a:prstGeom>
+                  </pic:spPr>
+                </pic:pic>
+              </a:graphicData>
+            </a:graphic>
+          </wp:inline>
+        </w:drawing>
+      </w:r>
+    </w:p>
+    <w:p>
+      <w:pPr>
+        <w:tabs>
+          <w:tab w:val="left" w:pos="720"/>
+          <w:tab w:val="left" w:pos="1080"/>
+        </w:tabs>
+        <w:jc w:val="center"/>
+        <w:rPr>
+          <w:rFonts w:eastAsia="Cordia New" w:hint="cs"/>
+        </w:rPr>
+      </w:pPr>
+      <w:r>
+        <w:rPr>
+          <w:rFonts w:eastAsia="Cordia New" w:hint="cs"/>
+          <w:b/>
+          <w:bCs/>
+          <w:cs/>
+        </w:rPr>
+        <w:t xml:space="preserve">รูปที่ </w:t>
+      </w:r>
+      <w:r>
+        <w:rPr>
+          <w:rFonts w:eastAsia="Cordia New"/>
+          <w:b/>
+          <w:bCs/>
+        </w:rPr>
+        <w:t>4-</w:t>
+      </w:r>
+      <w:r>
+        <w:rPr>
+          <w:rFonts w:eastAsia="Cordia New"/>
+          <w:b/>
+          <w:bCs/>
+        </w:rPr>
+        <w:t xml:space="preserve">21 </w:t>
+      </w:r>
+      <w:r>
+        <w:rPr>
+          <w:rFonts w:eastAsia="Cordia New"/>
+          <w:cs/>
+        </w:rPr>
+        <w:t>รูป</w:t>
+      </w:r>
+      <w:r>
+        <w:rPr>
+          <w:rFonts w:eastAsia="Cordia New" w:hint="cs"/>
+          <w:cs/>
+        </w:rPr>
+        <w:t>หน้าต่างบันทึกไฟล์</w:t>
+      </w:r>
+    </w:p>
+    <w:p>
+      <w:pPr>
+        <w:tabs>
+          <w:tab w:val="left" w:pos="720"/>
+          <w:tab w:val="left" w:pos="1080"/>
+        </w:tabs>
+        <w:jc w:val="center"/>
+        <w:rPr>
+          <w:rFonts w:eastAsia="Cordia New"/>
+        </w:rPr>
+      </w:pPr>
+    </w:p>
+    <w:p>
+      <w:pPr>
+        <w:tabs>
+          <w:tab w:val="left" w:pos="720"/>
+          <w:tab w:val="left" w:pos="1080"/>
+        </w:tabs>
+        <w:ind w:left="709" w:firstLine="425"/>
+        <w:rPr>
+          <w:rFonts w:eastAsia="Cordia New" w:hint="cs"/>
+        </w:rPr>
+      </w:pPr>
+      <w:r>
+        <w:rPr>
+          <w:rFonts w:eastAsia="Cordia New" w:hint="cs"/>
+          <w:cs/>
+        </w:rPr>
+        <w:t>เนื้อไฟล์ที่ได้จากการบันทึกกราฟข้างต้นจะได้ออกมาดังนี้</w:t>
+      </w:r>
+    </w:p>
+    <w:p>
+      <w:pPr>
+        <w:tabs>
+          <w:tab w:val="left" w:pos="720"/>
+          <w:tab w:val="left" w:pos="1080"/>
+        </w:tabs>
+        <w:ind w:left="709" w:firstLine="425"/>
+        <w:rPr>
+          <w:rFonts w:eastAsia="Cordia New"/>
+        </w:rPr>
+      </w:pPr>
+    </w:p>
+    <w:tbl>
+      <w:tblPr>
+        <w:tblStyle w:val="af5"/>
+        <w:tblW w:w="0" w:type="auto"/>
+        <w:tblInd w:w="709" w:type="dxa"/>
+        <w:tblLook w:val="04A0"/>
+      </w:tblPr>
+      <w:tblGrid>
+        <w:gridCol w:w="8533"/>
+      </w:tblGrid>
+      <w:tr>
+        <w:tc>
+          <w:tcPr>
+            <w:tcW w:w="8533" w:type="dxa"/>
+            <w:shd w:val="clear" w:color="auto" w:fill="auto"/>
+          </w:tcPr>
+          <w:p>
+            <w:pPr>
+              <w:tabs>
+                <w:tab w:val="left" w:pos="720"/>
+                <w:tab w:val="left" w:pos="1080"/>
+              </w:tabs>
+              <w:spacing w:line="360" w:lineRule="auto"/>
+              <w:jc w:val="thaiDistribute"/>
+              <w:rPr>
+                <w:rFonts w:ascii="Courier New" w:eastAsia="Cordia New" w:hAnsi="Courier New" w:cs="Courier New"/>
+                <w:sz w:val="22"/>
+                <w:szCs w:val="22"/>
+              </w:rPr>
+            </w:pPr>
+          </w:p>
+          <w:p>
+            <w:pPr>
+              <w:tabs>
+                <w:tab w:val="left" w:pos="720"/>
+                <w:tab w:val="left" w:pos="1080"/>
+              </w:tabs>
+              <w:spacing w:line="360" w:lineRule="auto"/>
+              <w:jc w:val="thaiDistribute"/>
+              <w:rPr>
+                <w:rFonts w:ascii="Courier New" w:eastAsia="Cordia New" w:hAnsi="Courier New" w:cs="Courier New"/>
+                <w:sz w:val="22"/>
+                <w:szCs w:val="22"/>
+              </w:rPr>
+            </w:pPr>
+            <w:proofErr w:type="gramStart"/>
+            <w:r>
+              <w:rPr>
+                <w:rFonts w:ascii="Courier New" w:eastAsia="Cordia New" w:hAnsi="Courier New" w:cs="Courier New"/>
+                <w:sz w:val="22"/>
+                <w:szCs w:val="22"/>
+              </w:rPr>
+              <w:t>&lt;?xml</w:t>
+            </w:r>
+            <w:proofErr w:type="gramEnd"/>
+            <w:r>
+              <w:rPr>
+                <w:rFonts w:ascii="Courier New" w:eastAsia="Cordia New" w:hAnsi="Courier New" w:cs="Courier New"/>
+                <w:sz w:val="22"/>
+                <w:szCs w:val="22"/>
+              </w:rPr>
+              <w:t xml:space="preserve"> </w:t>
+            </w:r>
+            <w:r>
+              <w:rPr>
+                <w:rFonts w:ascii="Courier New" w:eastAsia="Cordia New" w:hAnsi="Courier New" w:cs="Courier New"/>
+                <w:color w:val="FF0000"/>
+                <w:sz w:val="22"/>
+                <w:szCs w:val="22"/>
+              </w:rPr>
+              <w:t>version</w:t>
+            </w:r>
+            <w:r>
+              <w:rPr>
+                <w:rFonts w:ascii="Courier New" w:eastAsia="Cordia New" w:hAnsi="Courier New" w:cs="Courier New"/>
+                <w:sz w:val="22"/>
+                <w:szCs w:val="22"/>
+              </w:rPr>
+              <w:t>="</w:t>
+            </w:r>
+            <w:r>
+              <w:rPr>
+                <w:rFonts w:ascii="Courier New" w:eastAsia="Cordia New" w:hAnsi="Courier New" w:cs="Courier New"/>
+                <w:sz w:val="22"/>
+                <w:szCs w:val="22"/>
+                <w:cs/>
+              </w:rPr>
+              <w:t xml:space="preserve">1.0" </w:t>
+            </w:r>
+            <w:r>
+              <w:rPr>
+                <w:rFonts w:ascii="Courier New" w:eastAsia="Cordia New" w:hAnsi="Courier New" w:cs="Courier New"/>
+                <w:color w:val="FF0000"/>
+                <w:sz w:val="22"/>
+                <w:szCs w:val="22"/>
+              </w:rPr>
+              <w:t>encoding</w:t>
+            </w:r>
+            <w:r>
+              <w:rPr>
+                <w:rFonts w:ascii="Courier New" w:eastAsia="Cordia New" w:hAnsi="Courier New" w:cs="Courier New"/>
+                <w:sz w:val="22"/>
+                <w:szCs w:val="22"/>
+              </w:rPr>
+              <w:t>="UTF-</w:t>
+            </w:r>
+            <w:r>
+              <w:rPr>
+                <w:rFonts w:ascii="Courier New" w:eastAsia="Cordia New" w:hAnsi="Courier New" w:cs="Courier New"/>
+                <w:sz w:val="22"/>
+                <w:szCs w:val="22"/>
+                <w:cs/>
+              </w:rPr>
+              <w:t>8"</w:t>
+            </w:r>
+            <w:r>
+              <w:rPr>
+                <w:rFonts w:ascii="Courier New" w:eastAsia="Cordia New" w:hAnsi="Courier New" w:cs="Courier New"/>
+                <w:sz w:val="22"/>
+                <w:szCs w:val="22"/>
+              </w:rPr>
+              <w:t>?&gt;</w:t>
+            </w:r>
+          </w:p>
+          <w:p>
+            <w:pPr>
+              <w:tabs>
+                <w:tab w:val="left" w:pos="720"/>
+                <w:tab w:val="left" w:pos="1080"/>
+              </w:tabs>
+              <w:spacing w:line="360" w:lineRule="auto"/>
+              <w:rPr>
+                <w:rFonts w:ascii="Courier New" w:eastAsia="Cordia New" w:hAnsi="Courier New" w:cs="Courier New"/>
+                <w:sz w:val="22"/>
+                <w:szCs w:val="22"/>
+              </w:rPr>
+            </w:pPr>
+            <w:r>
+              <w:rPr>
+                <w:rFonts w:ascii="Courier New" w:eastAsia="Cordia New" w:hAnsi="Courier New" w:cs="Courier New"/>
+                <w:sz w:val="22"/>
+                <w:szCs w:val="22"/>
+              </w:rPr>
+              <w:t>&lt;</w:t>
+            </w:r>
+            <w:proofErr w:type="spellStart"/>
+            <w:r>
+              <w:rPr>
+                <w:rFonts w:ascii="Courier New" w:eastAsia="Cordia New" w:hAnsi="Courier New" w:cs="Courier New"/>
+                <w:sz w:val="22"/>
+                <w:szCs w:val="22"/>
+              </w:rPr>
+              <w:t>graphml</w:t>
+            </w:r>
+            <w:proofErr w:type="spellEnd"/>
+            <w:r>
+              <w:rPr>
+                <w:rFonts w:ascii="Courier New" w:eastAsia="Cordia New" w:hAnsi="Courier New" w:cs="Courier New"/>
+                <w:sz w:val="22"/>
+                <w:szCs w:val="22"/>
+              </w:rPr>
+              <w:t xml:space="preserve"> </w:t>
+            </w:r>
+            <w:proofErr w:type="spellStart"/>
+            <w:r>
+              <w:rPr>
+                <w:rFonts w:ascii="Courier New" w:eastAsia="Cordia New" w:hAnsi="Courier New" w:cs="Courier New"/>
+                <w:color w:val="FF0000"/>
+                <w:sz w:val="22"/>
+                <w:szCs w:val="22"/>
+              </w:rPr>
+              <w:t>xmlns</w:t>
+            </w:r>
+            <w:proofErr w:type="spellEnd"/>
+            <w:r>
+              <w:rPr>
+                <w:rFonts w:ascii="Courier New" w:eastAsia="Cordia New" w:hAnsi="Courier New" w:cs="Courier New"/>
+                <w:sz w:val="22"/>
+                <w:szCs w:val="22"/>
+              </w:rPr>
+              <w:t xml:space="preserve">="http://graphml.graphdrawing.org/xmlns" </w:t>
+            </w:r>
+            <w:proofErr w:type="spellStart"/>
+            <w:r>
+              <w:rPr>
+                <w:rFonts w:ascii="Courier New" w:eastAsia="Cordia New" w:hAnsi="Courier New" w:cs="Courier New"/>
+                <w:color w:val="FF0000"/>
+                <w:sz w:val="22"/>
+                <w:szCs w:val="22"/>
+              </w:rPr>
+              <w:t>xmlns:xsi</w:t>
+            </w:r>
+            <w:proofErr w:type="spellEnd"/>
+            <w:r>
+              <w:rPr>
+                <w:rFonts w:ascii="Courier New" w:eastAsia="Cordia New" w:hAnsi="Courier New" w:cs="Courier New"/>
+                <w:sz w:val="22"/>
+                <w:szCs w:val="22"/>
+              </w:rPr>
+              <w:t>="http://www.w</w:t>
+            </w:r>
+            <w:r>
+              <w:rPr>
+                <w:rFonts w:ascii="Courier New" w:eastAsia="Cordia New" w:hAnsi="Courier New" w:cs="Courier New"/>
+                <w:sz w:val="22"/>
+                <w:szCs w:val="22"/>
+                <w:cs/>
+              </w:rPr>
+              <w:t>3.</w:t>
+            </w:r>
+            <w:r>
+              <w:rPr>
+                <w:rFonts w:ascii="Courier New" w:eastAsia="Cordia New" w:hAnsi="Courier New" w:cs="Courier New"/>
+                <w:sz w:val="22"/>
+                <w:szCs w:val="22"/>
+              </w:rPr>
+              <w:t>org/</w:t>
+            </w:r>
+            <w:r>
+              <w:rPr>
+                <w:rFonts w:ascii="Courier New" w:eastAsia="Cordia New" w:hAnsi="Courier New" w:cs="Courier New"/>
+                <w:sz w:val="22"/>
+                <w:szCs w:val="22"/>
+                <w:cs/>
+              </w:rPr>
+              <w:t>2001/</w:t>
+            </w:r>
+            <w:proofErr w:type="spellStart"/>
+            <w:r>
+              <w:rPr>
+                <w:rFonts w:ascii="Courier New" w:eastAsia="Cordia New" w:hAnsi="Courier New" w:cs="Courier New"/>
+                <w:sz w:val="22"/>
+                <w:szCs w:val="22"/>
+              </w:rPr>
+              <w:t>XMLSchema</w:t>
+            </w:r>
+            <w:proofErr w:type="spellEnd"/>
+            <w:r>
+              <w:rPr>
+                <w:rFonts w:ascii="Courier New" w:eastAsia="Cordia New" w:hAnsi="Courier New" w:cs="Courier New"/>
+                <w:sz w:val="22"/>
+                <w:szCs w:val="22"/>
+              </w:rPr>
+              <w:t xml:space="preserve">-instance" </w:t>
+            </w:r>
+            <w:proofErr w:type="spellStart"/>
+            <w:r>
+              <w:rPr>
+                <w:rFonts w:ascii="Courier New" w:eastAsia="Cordia New" w:hAnsi="Courier New" w:cs="Courier New"/>
+                <w:color w:val="FF0000"/>
+                <w:sz w:val="22"/>
+                <w:szCs w:val="22"/>
+              </w:rPr>
+              <w:t>xsi:schemaLocation</w:t>
+            </w:r>
+            <w:proofErr w:type="spellEnd"/>
+            <w:r>
+              <w:rPr>
+                <w:rFonts w:ascii="Courier New" w:eastAsia="Cordia New" w:hAnsi="Courier New" w:cs="Courier New"/>
+                <w:sz w:val="22"/>
+                <w:szCs w:val="22"/>
+              </w:rPr>
+              <w:t>="http://graphml.graphdrawing.org/xmlns http://graphml.graphdrawing.org/xmlns/</w:t>
+            </w:r>
+            <w:r>
+              <w:rPr>
+                <w:rFonts w:ascii="Courier New" w:eastAsia="Cordia New" w:hAnsi="Courier New" w:cs="Courier New"/>
+                <w:sz w:val="22"/>
+                <w:szCs w:val="22"/>
+                <w:cs/>
+              </w:rPr>
+              <w:t>1.0/</w:t>
+            </w:r>
+            <w:r>
+              <w:rPr>
+                <w:rFonts w:ascii="Courier New" w:eastAsia="Cordia New" w:hAnsi="Courier New" w:cs="Courier New"/>
+                <w:sz w:val="22"/>
+                <w:szCs w:val="22"/>
+              </w:rPr>
+              <w:t>graphml.xsd"&gt;</w:t>
+            </w:r>
+          </w:p>
+          <w:p>
+            <w:pPr>
+              <w:tabs>
+                <w:tab w:val="left" w:pos="720"/>
+                <w:tab w:val="left" w:pos="1080"/>
+              </w:tabs>
+              <w:spacing w:line="360" w:lineRule="auto"/>
+              <w:jc w:val="thaiDistribute"/>
+              <w:rPr>
+                <w:rFonts w:ascii="Courier New" w:eastAsia="Cordia New" w:hAnsi="Courier New" w:cs="Courier New"/>
+                <w:sz w:val="22"/>
+                <w:szCs w:val="22"/>
+              </w:rPr>
+            </w:pPr>
+            <w:r>
+              <w:rPr>
+                <w:rFonts w:ascii="Courier New" w:eastAsia="Cordia New" w:hAnsi="Courier New" w:cs="Courier New"/>
+                <w:sz w:val="22"/>
+                <w:szCs w:val="22"/>
+                <w:cs/>
+              </w:rPr>
+              <w:tab/>
+            </w:r>
+            <w:r>
+              <w:rPr>
+                <w:rFonts w:ascii="Courier New" w:eastAsia="Cordia New" w:hAnsi="Courier New" w:cs="Courier New"/>
+                <w:sz w:val="22"/>
+                <w:szCs w:val="22"/>
+              </w:rPr>
+              <w:t xml:space="preserve">&lt;graph </w:t>
+            </w:r>
+            <w:r>
+              <w:rPr>
+                <w:rFonts w:ascii="Courier New" w:eastAsia="Cordia New" w:hAnsi="Courier New" w:cs="Courier New"/>
+                <w:color w:val="FF0000"/>
+                <w:sz w:val="22"/>
+                <w:szCs w:val="22"/>
+              </w:rPr>
+              <w:t>id</w:t>
+            </w:r>
+            <w:r>
+              <w:rPr>
+                <w:rFonts w:ascii="Courier New" w:eastAsia="Cordia New" w:hAnsi="Courier New" w:cs="Courier New"/>
+                <w:sz w:val="22"/>
+                <w:szCs w:val="22"/>
+              </w:rPr>
+              <w:t xml:space="preserve">="G" </w:t>
+            </w:r>
+            <w:proofErr w:type="spellStart"/>
+            <w:r>
+              <w:rPr>
+                <w:rFonts w:ascii="Courier New" w:eastAsia="Cordia New" w:hAnsi="Courier New" w:cs="Courier New"/>
+                <w:color w:val="FF0000"/>
+                <w:sz w:val="22"/>
+                <w:szCs w:val="22"/>
+              </w:rPr>
+              <w:t>edgedefault</w:t>
+            </w:r>
+            <w:proofErr w:type="spellEnd"/>
+            <w:r>
+              <w:rPr>
+                <w:rFonts w:ascii="Courier New" w:eastAsia="Cordia New" w:hAnsi="Courier New" w:cs="Courier New"/>
+                <w:sz w:val="22"/>
+                <w:szCs w:val="22"/>
+              </w:rPr>
+              <w:t>="undirected"&gt;</w:t>
+            </w:r>
+          </w:p>
+          <w:p>
+            <w:pPr>
+              <w:tabs>
+                <w:tab w:val="left" w:pos="720"/>
+                <w:tab w:val="left" w:pos="1080"/>
+              </w:tabs>
+              <w:spacing w:line="360" w:lineRule="auto"/>
+              <w:jc w:val="thaiDistribute"/>
+              <w:rPr>
+                <w:rFonts w:ascii="Courier New" w:eastAsia="Cordia New" w:hAnsi="Courier New" w:cs="Courier New"/>
+                <w:sz w:val="22"/>
+                <w:szCs w:val="22"/>
+              </w:rPr>
+            </w:pPr>
+            <w:r>
+              <w:rPr>
+                <w:rFonts w:ascii="Courier New" w:eastAsia="Cordia New" w:hAnsi="Courier New" w:cs="Courier New"/>
+                <w:sz w:val="22"/>
+                <w:szCs w:val="22"/>
+                <w:cs/>
+              </w:rPr>
+              <w:tab/>
+            </w:r>
+            <w:r>
+              <w:rPr>
+                <w:rFonts w:ascii="Courier New" w:eastAsia="Cordia New" w:hAnsi="Courier New" w:cs="Courier New"/>
+                <w:sz w:val="22"/>
+                <w:szCs w:val="22"/>
+                <w:cs/>
+              </w:rPr>
+              <w:tab/>
+            </w:r>
+            <w:r>
+              <w:rPr>
+                <w:rFonts w:ascii="Courier New" w:eastAsia="Cordia New" w:hAnsi="Courier New" w:cs="Courier New"/>
+                <w:sz w:val="22"/>
+                <w:szCs w:val="22"/>
+              </w:rPr>
+              <w:t xml:space="preserve">&lt;node </w:t>
+            </w:r>
+            <w:r>
+              <w:rPr>
+                <w:rFonts w:ascii="Courier New" w:eastAsia="Cordia New" w:hAnsi="Courier New" w:cs="Courier New"/>
+                <w:color w:val="FF0000"/>
+                <w:sz w:val="22"/>
+                <w:szCs w:val="22"/>
+              </w:rPr>
+              <w:t>id</w:t>
+            </w:r>
+            <w:r>
+              <w:rPr>
+                <w:rFonts w:ascii="Courier New" w:eastAsia="Cordia New" w:hAnsi="Courier New" w:cs="Courier New"/>
+                <w:sz w:val="22"/>
+                <w:szCs w:val="22"/>
+              </w:rPr>
+              <w:t>="A"/&gt;</w:t>
+            </w:r>
+          </w:p>
+          <w:p>
+            <w:pPr>
+              <w:tabs>
+                <w:tab w:val="left" w:pos="720"/>
+                <w:tab w:val="left" w:pos="1080"/>
+              </w:tabs>
+              <w:spacing w:line="360" w:lineRule="auto"/>
+              <w:jc w:val="thaiDistribute"/>
+              <w:rPr>
+                <w:rFonts w:ascii="Courier New" w:eastAsia="Cordia New" w:hAnsi="Courier New" w:cs="Courier New"/>
+                <w:sz w:val="22"/>
+                <w:szCs w:val="22"/>
+              </w:rPr>
+            </w:pPr>
+            <w:r>
+              <w:rPr>
+                <w:rFonts w:ascii="Courier New" w:eastAsia="Cordia New" w:hAnsi="Courier New" w:cs="Courier New"/>
+                <w:sz w:val="22"/>
+                <w:szCs w:val="22"/>
+                <w:cs/>
+              </w:rPr>
+              <w:tab/>
+            </w:r>
+            <w:r>
+              <w:rPr>
+                <w:rFonts w:ascii="Courier New" w:eastAsia="Cordia New" w:hAnsi="Courier New" w:cs="Courier New"/>
+                <w:sz w:val="22"/>
+                <w:szCs w:val="22"/>
+                <w:cs/>
+              </w:rPr>
+              <w:tab/>
+            </w:r>
+            <w:r>
+              <w:rPr>
+                <w:rFonts w:ascii="Courier New" w:eastAsia="Cordia New" w:hAnsi="Courier New" w:cs="Courier New"/>
+                <w:sz w:val="22"/>
+                <w:szCs w:val="22"/>
+              </w:rPr>
+              <w:t xml:space="preserve">&lt;node </w:t>
+            </w:r>
+            <w:r>
+              <w:rPr>
+                <w:rFonts w:ascii="Courier New" w:eastAsia="Cordia New" w:hAnsi="Courier New" w:cs="Courier New"/>
+                <w:color w:val="FF0000"/>
+                <w:sz w:val="22"/>
+                <w:szCs w:val="22"/>
+              </w:rPr>
+              <w:t>id</w:t>
+            </w:r>
+            <w:r>
+              <w:rPr>
+                <w:rFonts w:ascii="Courier New" w:eastAsia="Cordia New" w:hAnsi="Courier New" w:cs="Courier New"/>
+                <w:sz w:val="22"/>
+                <w:szCs w:val="22"/>
+              </w:rPr>
+              <w:t>="C"/&gt;</w:t>
+            </w:r>
+          </w:p>
+          <w:p>
+            <w:pPr>
+              <w:tabs>
+                <w:tab w:val="left" w:pos="720"/>
+                <w:tab w:val="left" w:pos="1080"/>
+              </w:tabs>
+              <w:spacing w:line="360" w:lineRule="auto"/>
+              <w:jc w:val="thaiDistribute"/>
+              <w:rPr>
+                <w:rFonts w:ascii="Courier New" w:eastAsia="Cordia New" w:hAnsi="Courier New" w:cs="Courier New"/>
+                <w:sz w:val="22"/>
+                <w:szCs w:val="22"/>
+              </w:rPr>
+            </w:pPr>
+            <w:r>
+              <w:rPr>
+                <w:rFonts w:ascii="Courier New" w:eastAsia="Cordia New" w:hAnsi="Courier New" w:cs="Courier New"/>
+                <w:sz w:val="22"/>
+                <w:szCs w:val="22"/>
+                <w:cs/>
+              </w:rPr>
+              <w:tab/>
+            </w:r>
+            <w:r>
+              <w:rPr>
+                <w:rFonts w:ascii="Courier New" w:eastAsia="Cordia New" w:hAnsi="Courier New" w:cs="Courier New"/>
+                <w:sz w:val="22"/>
+                <w:szCs w:val="22"/>
+                <w:cs/>
+              </w:rPr>
+              <w:tab/>
+            </w:r>
+            <w:r>
+              <w:rPr>
+                <w:rFonts w:ascii="Courier New" w:eastAsia="Cordia New" w:hAnsi="Courier New" w:cs="Courier New"/>
+                <w:sz w:val="22"/>
+                <w:szCs w:val="22"/>
+              </w:rPr>
+              <w:t xml:space="preserve">&lt;node </w:t>
+            </w:r>
+            <w:r>
+              <w:rPr>
+                <w:rFonts w:ascii="Courier New" w:eastAsia="Cordia New" w:hAnsi="Courier New" w:cs="Courier New"/>
+                <w:color w:val="FF0000"/>
+                <w:sz w:val="22"/>
+                <w:szCs w:val="22"/>
+              </w:rPr>
+              <w:t>id</w:t>
+            </w:r>
+            <w:r>
+              <w:rPr>
+                <w:rFonts w:ascii="Courier New" w:eastAsia="Cordia New" w:hAnsi="Courier New" w:cs="Courier New"/>
+                <w:sz w:val="22"/>
+                <w:szCs w:val="22"/>
+              </w:rPr>
+              <w:t>="B"/&gt;</w:t>
+            </w:r>
+          </w:p>
+          <w:p>
+            <w:pPr>
+              <w:tabs>
+                <w:tab w:val="left" w:pos="720"/>
+                <w:tab w:val="left" w:pos="1080"/>
+              </w:tabs>
+              <w:spacing w:line="360" w:lineRule="auto"/>
+              <w:jc w:val="thaiDistribute"/>
+              <w:rPr>
+                <w:rFonts w:ascii="Courier New" w:eastAsia="Cordia New" w:hAnsi="Courier New" w:cs="Courier New"/>
+                <w:sz w:val="22"/>
+                <w:szCs w:val="22"/>
+              </w:rPr>
+            </w:pPr>
+            <w:r>
+              <w:rPr>
+                <w:rFonts w:ascii="Courier New" w:eastAsia="Cordia New" w:hAnsi="Courier New" w:cs="Courier New"/>
+                <w:sz w:val="22"/>
+                <w:szCs w:val="22"/>
+                <w:cs/>
+              </w:rPr>
+              <w:tab/>
+            </w:r>
+            <w:r>
+              <w:rPr>
+                <w:rFonts w:ascii="Courier New" w:eastAsia="Cordia New" w:hAnsi="Courier New" w:cs="Courier New"/>
+                <w:sz w:val="22"/>
+                <w:szCs w:val="22"/>
+                <w:cs/>
+              </w:rPr>
+              <w:tab/>
+            </w:r>
+            <w:r>
+              <w:rPr>
+                <w:rFonts w:ascii="Courier New" w:eastAsia="Cordia New" w:hAnsi="Courier New" w:cs="Courier New"/>
+                <w:sz w:val="22"/>
+                <w:szCs w:val="22"/>
+              </w:rPr>
+              <w:t xml:space="preserve">&lt;edge </w:t>
+            </w:r>
+            <w:r>
+              <w:rPr>
+                <w:rFonts w:ascii="Courier New" w:eastAsia="Cordia New" w:hAnsi="Courier New" w:cs="Courier New"/>
+                <w:color w:val="FF0000"/>
+                <w:sz w:val="22"/>
+                <w:szCs w:val="22"/>
+              </w:rPr>
+              <w:t>source</w:t>
+            </w:r>
+            <w:r>
+              <w:rPr>
+                <w:rFonts w:ascii="Courier New" w:eastAsia="Cordia New" w:hAnsi="Courier New" w:cs="Courier New"/>
+                <w:sz w:val="22"/>
+                <w:szCs w:val="22"/>
+              </w:rPr>
+              <w:t xml:space="preserve">="A" </w:t>
+            </w:r>
+            <w:r>
+              <w:rPr>
+                <w:rFonts w:ascii="Courier New" w:eastAsia="Cordia New" w:hAnsi="Courier New" w:cs="Courier New"/>
+                <w:color w:val="FF0000"/>
+                <w:sz w:val="22"/>
+                <w:szCs w:val="22"/>
+              </w:rPr>
+              <w:t>target</w:t>
+            </w:r>
+            <w:r>
+              <w:rPr>
+                <w:rFonts w:ascii="Courier New" w:eastAsia="Cordia New" w:hAnsi="Courier New" w:cs="Courier New"/>
+                <w:sz w:val="22"/>
+                <w:szCs w:val="22"/>
+              </w:rPr>
+              <w:t>="B"/&gt;</w:t>
+            </w:r>
+          </w:p>
+          <w:p>
+            <w:pPr>
+              <w:tabs>
+                <w:tab w:val="left" w:pos="720"/>
+                <w:tab w:val="left" w:pos="1080"/>
+              </w:tabs>
+              <w:spacing w:line="360" w:lineRule="auto"/>
+              <w:jc w:val="thaiDistribute"/>
+              <w:rPr>
+                <w:rFonts w:ascii="Courier New" w:eastAsia="Cordia New" w:hAnsi="Courier New" w:cs="Courier New"/>
+                <w:sz w:val="22"/>
+                <w:szCs w:val="22"/>
+              </w:rPr>
+            </w:pPr>
+            <w:r>
+              <w:rPr>
+                <w:rFonts w:ascii="Courier New" w:eastAsia="Cordia New" w:hAnsi="Courier New" w:cs="Courier New"/>
+                <w:sz w:val="22"/>
+                <w:szCs w:val="22"/>
+                <w:cs/>
+              </w:rPr>
+              <w:tab/>
+            </w:r>
+            <w:r>
+              <w:rPr>
+                <w:rFonts w:ascii="Courier New" w:eastAsia="Cordia New" w:hAnsi="Courier New" w:cs="Courier New"/>
+                <w:sz w:val="22"/>
+                <w:szCs w:val="22"/>
+                <w:cs/>
+              </w:rPr>
+              <w:tab/>
+            </w:r>
+            <w:r>
+              <w:rPr>
+                <w:rFonts w:ascii="Courier New" w:eastAsia="Cordia New" w:hAnsi="Courier New" w:cs="Courier New"/>
+                <w:sz w:val="22"/>
+                <w:szCs w:val="22"/>
+              </w:rPr>
+              <w:t xml:space="preserve">&lt;edge </w:t>
+            </w:r>
+            <w:r>
+              <w:rPr>
+                <w:rFonts w:ascii="Courier New" w:eastAsia="Cordia New" w:hAnsi="Courier New" w:cs="Courier New"/>
+                <w:color w:val="FF0000"/>
+                <w:sz w:val="22"/>
+                <w:szCs w:val="22"/>
+              </w:rPr>
+              <w:t>source</w:t>
+            </w:r>
+            <w:r>
+              <w:rPr>
+                <w:rFonts w:ascii="Courier New" w:eastAsia="Cordia New" w:hAnsi="Courier New" w:cs="Courier New"/>
+                <w:sz w:val="22"/>
+                <w:szCs w:val="22"/>
+              </w:rPr>
+              <w:t xml:space="preserve">="C" </w:t>
+            </w:r>
+            <w:r>
+              <w:rPr>
+                <w:rFonts w:ascii="Courier New" w:eastAsia="Cordia New" w:hAnsi="Courier New" w:cs="Courier New"/>
+                <w:color w:val="FF0000"/>
+                <w:sz w:val="22"/>
+                <w:szCs w:val="22"/>
+              </w:rPr>
+              <w:t>target</w:t>
+            </w:r>
+            <w:r>
+              <w:rPr>
+                <w:rFonts w:ascii="Courier New" w:eastAsia="Cordia New" w:hAnsi="Courier New" w:cs="Courier New"/>
+                <w:sz w:val="22"/>
+                <w:szCs w:val="22"/>
+              </w:rPr>
+              <w:t>="B"/&gt;</w:t>
+            </w:r>
+          </w:p>
+          <w:p>
+            <w:pPr>
+              <w:tabs>
+                <w:tab w:val="left" w:pos="720"/>
+                <w:tab w:val="left" w:pos="1080"/>
+              </w:tabs>
+              <w:spacing w:line="360" w:lineRule="auto"/>
+              <w:jc w:val="thaiDistribute"/>
+              <w:rPr>
+                <w:rFonts w:ascii="Courier New" w:eastAsia="Cordia New" w:hAnsi="Courier New" w:cs="Courier New"/>
+                <w:sz w:val="22"/>
+                <w:szCs w:val="22"/>
+              </w:rPr>
+            </w:pPr>
+            <w:r>
+              <w:rPr>
+                <w:rFonts w:ascii="Courier New" w:eastAsia="Cordia New" w:hAnsi="Courier New" w:cs="Courier New"/>
+                <w:sz w:val="22"/>
+                <w:szCs w:val="22"/>
+                <w:cs/>
+              </w:rPr>
+              <w:tab/>
+            </w:r>
+            <w:r>
+              <w:rPr>
+                <w:rFonts w:ascii="Courier New" w:eastAsia="Cordia New" w:hAnsi="Courier New" w:cs="Courier New"/>
+                <w:sz w:val="22"/>
+                <w:szCs w:val="22"/>
+                <w:cs/>
+              </w:rPr>
+              <w:tab/>
+            </w:r>
+            <w:r>
+              <w:rPr>
+                <w:rFonts w:ascii="Courier New" w:eastAsia="Cordia New" w:hAnsi="Courier New" w:cs="Courier New"/>
+                <w:sz w:val="22"/>
+                <w:szCs w:val="22"/>
+              </w:rPr>
+              <w:t xml:space="preserve">&lt;edge </w:t>
+            </w:r>
+            <w:r>
+              <w:rPr>
+                <w:rFonts w:ascii="Courier New" w:eastAsia="Cordia New" w:hAnsi="Courier New" w:cs="Courier New"/>
+                <w:color w:val="FF0000"/>
+                <w:sz w:val="22"/>
+                <w:szCs w:val="22"/>
+              </w:rPr>
+              <w:t>source</w:t>
+            </w:r>
+            <w:r>
+              <w:rPr>
+                <w:rFonts w:ascii="Courier New" w:eastAsia="Cordia New" w:hAnsi="Courier New" w:cs="Courier New"/>
+                <w:sz w:val="22"/>
+                <w:szCs w:val="22"/>
+              </w:rPr>
+              <w:t xml:space="preserve">="A" </w:t>
+            </w:r>
+            <w:r>
+              <w:rPr>
+                <w:rFonts w:ascii="Courier New" w:eastAsia="Cordia New" w:hAnsi="Courier New" w:cs="Courier New"/>
+                <w:color w:val="FF0000"/>
+                <w:sz w:val="22"/>
+                <w:szCs w:val="22"/>
+              </w:rPr>
+              <w:t>target</w:t>
+            </w:r>
+            <w:r>
+              <w:rPr>
+                <w:rFonts w:ascii="Courier New" w:eastAsia="Cordia New" w:hAnsi="Courier New" w:cs="Courier New"/>
+                <w:sz w:val="22"/>
+                <w:szCs w:val="22"/>
+              </w:rPr>
+              <w:t>="C"/&gt;</w:t>
+            </w:r>
+          </w:p>
+          <w:p>
+            <w:pPr>
+              <w:tabs>
+                <w:tab w:val="left" w:pos="720"/>
+                <w:tab w:val="left" w:pos="1080"/>
+              </w:tabs>
+              <w:spacing w:line="360" w:lineRule="auto"/>
+              <w:jc w:val="thaiDistribute"/>
+              <w:rPr>
+                <w:rFonts w:ascii="Courier New" w:eastAsia="Cordia New" w:hAnsi="Courier New" w:cs="Courier New"/>
+                <w:sz w:val="22"/>
+                <w:szCs w:val="22"/>
+              </w:rPr>
+            </w:pPr>
+            <w:r>
+              <w:rPr>
+                <w:rFonts w:ascii="Courier New" w:eastAsia="Cordia New" w:hAnsi="Courier New" w:cs="Courier New"/>
+                <w:sz w:val="22"/>
+                <w:szCs w:val="22"/>
+                <w:cs/>
+              </w:rPr>
+              <w:tab/>
+            </w:r>
+            <w:r>
+              <w:rPr>
+                <w:rFonts w:ascii="Courier New" w:eastAsia="Cordia New" w:hAnsi="Courier New" w:cs="Courier New"/>
+                <w:sz w:val="22"/>
+                <w:szCs w:val="22"/>
+              </w:rPr>
+              <w:t>&lt;/graph&gt;</w:t>
+            </w:r>
+          </w:p>
+          <w:p>
+            <w:pPr>
+              <w:tabs>
+                <w:tab w:val="left" w:pos="720"/>
+                <w:tab w:val="left" w:pos="1080"/>
+              </w:tabs>
+              <w:spacing w:line="360" w:lineRule="auto"/>
+              <w:jc w:val="thaiDistribute"/>
+              <w:rPr>
+                <w:rFonts w:ascii="Courier New" w:eastAsia="Cordia New" w:hAnsi="Courier New" w:cs="Courier New"/>
+                <w:sz w:val="22"/>
+                <w:szCs w:val="22"/>
+              </w:rPr>
+            </w:pPr>
+            <w:r>
+              <w:rPr>
+                <w:rFonts w:ascii="Courier New" w:eastAsia="Cordia New" w:hAnsi="Courier New" w:cs="Courier New"/>
+                <w:sz w:val="22"/>
+                <w:szCs w:val="22"/>
+              </w:rPr>
+              <w:t>&lt;/</w:t>
+            </w:r>
+            <w:proofErr w:type="spellStart"/>
+            <w:r>
+              <w:rPr>
+                <w:rFonts w:ascii="Courier New" w:eastAsia="Cordia New" w:hAnsi="Courier New" w:cs="Courier New"/>
+                <w:sz w:val="22"/>
+                <w:szCs w:val="22"/>
+              </w:rPr>
+              <w:t>graphml</w:t>
+            </w:r>
+            <w:proofErr w:type="spellEnd"/>
+            <w:r>
+              <w:rPr>
+                <w:rFonts w:ascii="Courier New" w:eastAsia="Cordia New" w:hAnsi="Courier New" w:cs="Courier New"/>
+                <w:sz w:val="22"/>
+                <w:szCs w:val="22"/>
+              </w:rPr>
+              <w:t>&gt;</w:t>
+            </w:r>
+          </w:p>
+          <w:p>
+            <w:pPr>
+              <w:tabs>
+                <w:tab w:val="left" w:pos="720"/>
+                <w:tab w:val="left" w:pos="1080"/>
+              </w:tabs>
+              <w:spacing w:line="360" w:lineRule="auto"/>
+              <w:jc w:val="thaiDistribute"/>
+              <w:rPr>
+                <w:rFonts w:eastAsia="Cordia New" w:hint="cs"/>
+                <w:sz w:val="22"/>
+                <w:szCs w:val="22"/>
+              </w:rPr>
+            </w:pPr>
+          </w:p>
+        </w:tc>
+      </w:tr>
+    </w:tbl>
+    <w:p>
+      <w:pPr>
+        <w:tabs>
+          <w:tab w:val="left" w:pos="720"/>
+          <w:tab w:val="left" w:pos="1080"/>
+        </w:tabs>
+        <w:ind w:left="709" w:firstLine="425"/>
+        <w:jc w:val="thaiDistribute"/>
+        <w:rPr>
+          <w:rFonts w:eastAsia="Cordia New"/>
+        </w:rPr>
+      </w:pPr>
+    </w:p>
+    <w:p>
+      <w:pPr>
+        <w:tabs>
+          <w:tab w:val="left" w:pos="720"/>
+          <w:tab w:val="left" w:pos="1080"/>
+        </w:tabs>
+        <w:jc w:val="thaiDistribute"/>
+        <w:rPr>
+          <w:rFonts w:eastAsia="Cordia New"/>
+        </w:rPr>
+      </w:pPr>
+      <w:r>
+        <w:rPr>
+          <w:b/>
+          <w:bCs/>
+          <w:sz w:val="36"/>
+          <w:szCs w:val="36"/>
+          <w:cs/>
+        </w:rPr>
+        <w:lastRenderedPageBreak/>
+        <w:t>4.</w:t>
+      </w:r>
+      <w:r>
+        <w:rPr>
+          <w:b/>
+          <w:bCs/>
+          <w:sz w:val="36"/>
+          <w:szCs w:val="36"/>
+        </w:rPr>
+        <w:t>4</w:t>
+      </w:r>
+      <w:r>
+        <w:rPr>
+          <w:b/>
+          <w:bCs/>
+          <w:sz w:val="36"/>
+          <w:szCs w:val="36"/>
+          <w:cs/>
+        </w:rPr>
+        <w:t xml:space="preserve"> </w:t>
+      </w:r>
+      <w:r>
+        <w:rPr>
+          <w:rFonts w:hint="cs"/>
+          <w:b/>
+          <w:bCs/>
+          <w:sz w:val="36"/>
+          <w:szCs w:val="36"/>
+          <w:cs/>
+        </w:rPr>
+        <w:t>ส่วน</w:t>
+      </w:r>
+      <w:r>
+        <w:rPr>
+          <w:rFonts w:hint="cs"/>
+          <w:b/>
+          <w:bCs/>
+          <w:sz w:val="36"/>
+          <w:szCs w:val="36"/>
+          <w:cs/>
+        </w:rPr>
+        <w:t>อัลกอริทึม</w:t>
+      </w:r>
+    </w:p>
+    <w:p>
+      <w:pPr>
+        <w:tabs>
+          <w:tab w:val="left" w:pos="720"/>
+          <w:tab w:val="left" w:pos="1080"/>
+        </w:tabs>
+        <w:ind w:left="709" w:firstLine="425"/>
+        <w:jc w:val="thaiDistribute"/>
+        <w:rPr>
+          <w:rFonts w:eastAsia="Cordia New" w:hint="cs"/>
+          <w:cs/>
+        </w:rPr>
+      </w:pPr>
+      <w:r>
+        <w:rPr>
+          <w:rFonts w:eastAsia="Cordia New"/>
+        </w:rPr>
+        <w:tab/>
+      </w:r>
+      <w:r>
+        <w:rPr>
+          <w:rFonts w:eastAsia="Cordia New" w:hint="cs"/>
+          <w:cs/>
+        </w:rPr>
+        <w:t>ส่วนประกอบ</w:t>
+      </w:r>
+      <w:r>
+        <w:rPr>
+          <w:rFonts w:eastAsia="Cordia New" w:hint="cs"/>
+          <w:cs/>
+        </w:rPr>
+        <w:t>ที่ทำให้เราสามารถนำกราฟอัลกอริทึมต่างๆ มากระทำกับกราฟแล้วทำให้มันแสดงผลออกมาในรูปแบบกราฟิกได้ โดยการที่เราจะเขียนโปรแกรมคำนวณเกี่ยวกับอัลกอริทึมแยกเป็นอีกส่วนหนึ่ง ของโปรแกรมเมื่อเรียกใช้ก็จะทำการส่งกราฟ</w:t>
+      </w:r>
+      <w:r>
+        <w:rPr>
+          <w:rFonts w:eastAsia="Cordia New" w:hint="cs"/>
+          <w:cs/>
+        </w:rPr>
+        <w:t>ที่เป็นข้อมูลไปคำนวณและเมื่ออัลกอริทึม ทำงานเสร็จก็จะส่งผลการทำงานกลับมาซึ่งถ้าส่งกลับมาเป็นกราฟย่อยของกราฟที่ส่งไปข้อมูลไปก็จะทำการ เปลี่ยนสีกราฟที่เป็นผล หรือว่าจะแสดงผลเป็นแบบอื่นก็ขึ้นอยู่กับการทำงานในส่วนของแต่ล่ะอัลกอริทึมนั้นๆ แต่ว่าตอนนี้โปรแกรมสนับสนุน</w:t>
+      </w:r>
+      <w:r>
+        <w:rPr>
+          <w:rFonts w:eastAsia="Cordia New" w:hint="cs"/>
+          <w:cs/>
+        </w:rPr>
+        <w:t>แค่</w:t>
+      </w:r>
+      <w:r>
+        <w:rPr>
+          <w:rFonts w:eastAsia="Cordia New" w:hint="cs"/>
+          <w:cs/>
+        </w:rPr>
+        <w:t>การเน้นสีของกราฟเท่านั้น</w:t>
+      </w:r>
+      <w:r>
+        <w:rPr>
+          <w:rFonts w:eastAsia="Cordia New"/>
+        </w:rPr>
+        <w:t xml:space="preserve"> </w:t>
+      </w:r>
+      <w:r>
+        <w:rPr>
+          <w:rFonts w:eastAsia="Cordia New" w:hint="cs"/>
+          <w:cs/>
+        </w:rPr>
+        <w:t xml:space="preserve">รูปที่ 4-22 </w:t>
+      </w:r>
+      <w:r>
+        <w:rPr>
+          <w:rFonts w:eastAsia="Cordia New" w:hint="cs"/>
+          <w:cs/>
+        </w:rPr>
+        <w:t xml:space="preserve">และ รูปที่ </w:t>
+      </w:r>
+      <w:r>
+        <w:rPr>
+          <w:rFonts w:eastAsia="Cordia New"/>
+        </w:rPr>
+        <w:t xml:space="preserve">4-23 </w:t>
+      </w:r>
+      <w:r>
+        <w:rPr>
+          <w:rFonts w:eastAsia="Cordia New" w:hint="cs"/>
+          <w:cs/>
+        </w:rPr>
+        <w:t xml:space="preserve">จะแสดงตัวอย่างการใช้อัลกอริทึมง่ายๆ </w:t>
+      </w:r>
+      <w:r>
+        <w:rPr>
+          <w:rFonts w:eastAsia="Cordia New" w:hint="cs"/>
+          <w:cs/>
+        </w:rPr>
+        <w:t>อย่างการหาจุดตัดที่มีดีกรีสูงสุด</w:t>
+      </w:r>
+    </w:p>
+    <w:p>
+      <w:pPr>
+        <w:tabs>
+          <w:tab w:val="left" w:pos="720"/>
+          <w:tab w:val="left" w:pos="1080"/>
+        </w:tabs>
+        <w:ind w:left="709" w:firstLine="425"/>
+        <w:jc w:val="thaiDistribute"/>
+        <w:rPr>
+          <w:rFonts w:eastAsia="Cordia New" w:hint="cs"/>
+          <w:cs/>
+        </w:rPr>
+      </w:pPr>
+    </w:p>
+    <w:p>
+      <w:pPr>
+        <w:tabs>
+          <w:tab w:val="left" w:pos="720"/>
+          <w:tab w:val="left" w:pos="1080"/>
+        </w:tabs>
+        <w:jc w:val="center"/>
+        <w:rPr>
+          <w:rFonts w:eastAsia="Cordia New"/>
+          <w:noProof/>
+        </w:rPr>
+      </w:pPr>
+      <w:r>
+        <w:rPr>
+          <w:rFonts w:eastAsia="Cordia New" w:hint="cs"/>
+          <w:noProof/>
+        </w:rPr>
+        <w:drawing>
+          <wp:inline distT="0" distB="0" distL="0" distR="0">
+            <wp:extent cx="3400000" cy="3553334"/>
+            <wp:effectExtent l="19050" t="0" r="0" b="0"/>
+            <wp:docPr id="23" name="รูปภาพ 22" descr="33.png"/>
+            <wp:cNvGraphicFramePr>
+              <a:graphicFrameLocks xmlns:a="http://schemas.openxmlformats.org/drawingml/2006/main" noChangeAspect="1"/>
+            </wp:cNvGraphicFramePr>
+            <a:graphic xmlns:a="http://schemas.openxmlformats.org/drawingml/2006/main">
+              <a:graphicData uri="http://schemas.openxmlformats.org/drawingml/2006/picture">
+                <pic:pic xmlns:pic="http://schemas.openxmlformats.org/drawingml/2006/picture">
+                  <pic:nvPicPr>
+                    <pic:cNvPr id="0" name="33.png"/>
+                    <pic:cNvPicPr/>
+                  </pic:nvPicPr>
+                  <pic:blipFill>
+                    <a:blip r:embed="rId29">
+                      <a:grayscl/>
+                    </a:blip>
+                    <a:stretch>
+                      <a:fillRect/>
+                    </a:stretch>
+                  </pic:blipFill>
+                  <pic:spPr>
+                    <a:xfrm>
+                      <a:off x="0" y="0"/>
+                      <a:ext cx="3400000" cy="3553334"/>
+                    </a:xfrm>
+                    <a:prstGeom prst="rect">
+                      <a:avLst/>
+                    </a:prstGeom>
+                  </pic:spPr>
+                </pic:pic>
+              </a:graphicData>
+            </a:graphic>
+          </wp:inline>
+        </w:drawing>
+      </w:r>
+    </w:p>
+    <w:p>
+      <w:pPr>
+        <w:tabs>
+          <w:tab w:val="left" w:pos="720"/>
+          <w:tab w:val="left" w:pos="1080"/>
+        </w:tabs>
+        <w:jc w:val="center"/>
+        <w:rPr>
+          <w:rFonts w:eastAsia="Cordia New" w:hint="cs"/>
+        </w:rPr>
+      </w:pPr>
+      <w:r>
+        <w:rPr>
+          <w:rFonts w:eastAsia="Cordia New" w:hint="cs"/>
+          <w:b/>
+          <w:bCs/>
+          <w:cs/>
+        </w:rPr>
+        <w:t xml:space="preserve">รูปที่ </w:t>
+      </w:r>
+      <w:r>
+        <w:rPr>
+          <w:rFonts w:eastAsia="Cordia New"/>
+          <w:b/>
+          <w:bCs/>
+        </w:rPr>
+        <w:t>4-</w:t>
+      </w:r>
+      <w:r>
+        <w:rPr>
+          <w:rFonts w:eastAsia="Cordia New"/>
+          <w:b/>
+          <w:bCs/>
+        </w:rPr>
+        <w:t xml:space="preserve">21 </w:t>
+      </w:r>
+      <w:r>
+        <w:rPr>
+          <w:rFonts w:eastAsia="Cordia New" w:hint="cs"/>
+          <w:cs/>
+        </w:rPr>
+        <w:t>รูปกราฟต้นแบบก่อนการกระทำด้วยอัลกอริทึม</w:t>
+      </w:r>
+    </w:p>
+    <w:p>
+      <w:pPr>
+        <w:tabs>
+          <w:tab w:val="left" w:pos="720"/>
+          <w:tab w:val="left" w:pos="1080"/>
+        </w:tabs>
+        <w:jc w:val="center"/>
+        <w:rPr>
+          <w:rFonts w:eastAsia="Cordia New" w:hint="cs"/>
+          <w:noProof/>
+        </w:rPr>
+      </w:pPr>
+    </w:p>
+    <w:p>
+      <w:pPr>
+        <w:tabs>
+          <w:tab w:val="left" w:pos="720"/>
+          <w:tab w:val="left" w:pos="1080"/>
+        </w:tabs>
+        <w:jc w:val="center"/>
+        <w:rPr>
+          <w:rFonts w:eastAsia="Cordia New" w:hint="cs"/>
+        </w:rPr>
+      </w:pPr>
+      <w:r>
+        <w:rPr>
+          <w:rFonts w:eastAsia="Cordia New" w:hint="cs"/>
+          <w:noProof/>
+        </w:rPr>
+        <w:lastRenderedPageBreak/>
+        <w:drawing>
+          <wp:inline distT="0" distB="0" distL="0" distR="0">
+            <wp:extent cx="3400000" cy="3553334"/>
+            <wp:effectExtent l="19050" t="0" r="0" b="0"/>
+            <wp:docPr id="21" name="รูปภาพ 20" descr="34.png"/>
+            <wp:cNvGraphicFramePr>
+              <a:graphicFrameLocks xmlns:a="http://schemas.openxmlformats.org/drawingml/2006/main" noChangeAspect="1"/>
+            </wp:cNvGraphicFramePr>
+            <a:graphic xmlns:a="http://schemas.openxmlformats.org/drawingml/2006/main">
+              <a:graphicData uri="http://schemas.openxmlformats.org/drawingml/2006/picture">
+                <pic:pic xmlns:pic="http://schemas.openxmlformats.org/drawingml/2006/picture">
+                  <pic:nvPicPr>
+                    <pic:cNvPr id="0" name="34.png"/>
+                    <pic:cNvPicPr/>
+                  </pic:nvPicPr>
+                  <pic:blipFill>
+                    <a:blip r:embed="rId30">
+                      <a:grayscl/>
+                      <a:lum bright="10000"/>
+                    </a:blip>
+                    <a:stretch>
+                      <a:fillRect/>
+                    </a:stretch>
+                  </pic:blipFill>
+                  <pic:spPr>
+                    <a:xfrm>
+                      <a:off x="0" y="0"/>
+                      <a:ext cx="3400000" cy="3553334"/>
+                    </a:xfrm>
+                    <a:prstGeom prst="rect">
+                      <a:avLst/>
+                    </a:prstGeom>
+                  </pic:spPr>
+                </pic:pic>
+              </a:graphicData>
+            </a:graphic>
+          </wp:inline>
+        </w:drawing>
+      </w:r>
+    </w:p>
+    <w:p>
+      <w:pPr>
+        <w:tabs>
+          <w:tab w:val="left" w:pos="720"/>
+          <w:tab w:val="left" w:pos="1080"/>
+        </w:tabs>
+        <w:jc w:val="center"/>
+        <w:rPr>
+          <w:rFonts w:eastAsia="Cordia New"/>
+        </w:rPr>
+      </w:pPr>
+      <w:r>
+        <w:rPr>
+          <w:rFonts w:eastAsia="Cordia New" w:hint="cs"/>
+          <w:b/>
+          <w:bCs/>
+          <w:cs/>
+        </w:rPr>
+        <w:t xml:space="preserve">รูปที่ </w:t>
+      </w:r>
+      <w:r>
+        <w:rPr>
+          <w:rFonts w:eastAsia="Cordia New"/>
+          <w:b/>
+          <w:bCs/>
+        </w:rPr>
+        <w:t>4-</w:t>
+      </w:r>
+      <w:r>
+        <w:rPr>
+          <w:rFonts w:eastAsia="Cordia New"/>
+          <w:b/>
+          <w:bCs/>
+        </w:rPr>
+        <w:t>22</w:t>
+      </w:r>
+      <w:r>
+        <w:rPr>
+          <w:rFonts w:eastAsia="Cordia New"/>
+          <w:b/>
+          <w:bCs/>
+        </w:rPr>
+        <w:t xml:space="preserve"> </w:t>
+      </w:r>
+      <w:r>
+        <w:rPr>
+          <w:rFonts w:eastAsia="Cordia New" w:hint="cs"/>
+          <w:cs/>
+        </w:rPr>
+        <w:t>รูป</w:t>
+      </w:r>
+      <w:r>
+        <w:rPr>
+          <w:rFonts w:eastAsia="Cordia New" w:hint="cs"/>
+          <w:cs/>
+        </w:rPr>
+        <w:t>ผลลัพธ์</w:t>
+      </w:r>
+      <w:r>
+        <w:rPr>
+          <w:rFonts w:eastAsia="Cordia New" w:hint="cs"/>
+          <w:cs/>
+        </w:rPr>
+        <w:t>ของการเลือกใช้อัลกอริทึม</w:t>
+      </w:r>
+      <w:r>
+        <w:rPr>
+          <w:rFonts w:eastAsia="Cordia New" w:hint="cs"/>
+          <w:cs/>
+        </w:rPr>
+        <w:t>หาจุดตัดที่มีดีกรีสูงสุด</w:t>
+      </w:r>
+    </w:p>
+    <w:p>
+      <w:pPr>
+        <w:tabs>
+          <w:tab w:val="left" w:pos="720"/>
+          <w:tab w:val="left" w:pos="1080"/>
+        </w:tabs>
+        <w:ind w:left="709" w:firstLine="425"/>
+        <w:rPr>
+          <w:rFonts w:eastAsia="Cordia New"/>
+        </w:rPr>
+      </w:pPr>
+    </w:p>
+    <w:p>
+      <w:pPr>
+        <w:tabs>
+          <w:tab w:val="left" w:pos="720"/>
+          <w:tab w:val="left" w:pos="1080"/>
+        </w:tabs>
+        <w:ind w:left="709" w:firstLine="425"/>
+        <w:rPr>
+          <w:rFonts w:eastAsia="Cordia New" w:hint="cs"/>
+        </w:rPr>
+      </w:pPr>
+      <w:r>
+        <w:rPr>
+          <w:rFonts w:eastAsia="Cordia New" w:hint="cs"/>
+          <w:cs/>
+        </w:rPr>
+        <w:t xml:space="preserve">จากตัวอย่างข้างต้นคือ อัลกอริทึมหาจุดตัดที่มีดีกรีสูงสุดซึ่งไม่ต้องการข้อมูลอื่นนอกจากกราฟ แต่ว่าสำหรับในบางอัลกอริทึมแล้วต้องการข้อมูลเข้ามากกว่านั้นเช่น อัลกอริทึมในการหาต้นไม้ที่อยู่ในกราฟอย่าง </w:t>
+      </w:r>
+      <w:r>
+        <w:rPr>
+          <w:rFonts w:eastAsia="Cordia New"/>
+        </w:rPr>
+        <w:t xml:space="preserve">Breadth first tree </w:t>
+      </w:r>
+      <w:r>
+        <w:rPr>
+          <w:rFonts w:eastAsia="Cordia New" w:hint="cs"/>
+          <w:cs/>
+        </w:rPr>
+        <w:t xml:space="preserve">หรือว่า </w:t>
+      </w:r>
+      <w:r>
+        <w:rPr>
+          <w:rFonts w:eastAsia="Cordia New"/>
+        </w:rPr>
+        <w:t xml:space="preserve">Breadth first search </w:t>
+      </w:r>
+      <w:r>
+        <w:rPr>
+          <w:rFonts w:eastAsia="Cordia New" w:hint="cs"/>
+          <w:cs/>
+        </w:rPr>
+        <w:t xml:space="preserve">ที่ต้องการข้อมูลเข้าเป็น </w:t>
+      </w:r>
+      <w:r>
+        <w:rPr>
+          <w:rFonts w:eastAsia="Cordia New"/>
+        </w:rPr>
+        <w:t xml:space="preserve">root </w:t>
+      </w:r>
+      <w:r>
+        <w:rPr>
+          <w:rFonts w:eastAsia="Cordia New" w:hint="cs"/>
+          <w:cs/>
+        </w:rPr>
+        <w:t xml:space="preserve">ของต้นไม้และ </w:t>
+      </w:r>
+      <w:r>
+        <w:rPr>
+          <w:rFonts w:eastAsia="Cordia New"/>
+        </w:rPr>
+        <w:t xml:space="preserve">node </w:t>
+      </w:r>
+      <w:r>
+        <w:rPr>
+          <w:rFonts w:eastAsia="Cordia New" w:hint="cs"/>
+          <w:cs/>
+        </w:rPr>
+        <w:t>ที่ต้องการหา</w:t>
+      </w:r>
+      <w:r>
+        <w:rPr>
+          <w:rFonts w:eastAsia="Cordia New" w:hint="cs"/>
+          <w:cs/>
+        </w:rPr>
+        <w:t xml:space="preserve"> ดังนั้นจึงต้องมีการให้โปรแกรม รับข้อมูลเข้าที่เกี่ยวข้องก่อที่จะทำงานได้ รูปที่ 4-23 และ รูปที่ 4-24 จะแสดงการผลของการใช้อัลกอริทึมที่ต้องการข้อมูลเข้าอื่นๆ โดยปัจจุบันโปรแกรมใช้วิธีการรับข้อมูลเข้าจากกล่องกรอกข้อความ</w:t>
+      </w:r>
+    </w:p>
+    <w:p>
+      <w:pPr>
+        <w:tabs>
+          <w:tab w:val="left" w:pos="720"/>
+          <w:tab w:val="left" w:pos="1080"/>
+        </w:tabs>
+        <w:ind w:left="709" w:firstLine="425"/>
+        <w:rPr>
+          <w:rFonts w:eastAsia="Cordia New" w:hint="cs"/>
           <w:cs/>
         </w:rPr>
       </w:pPr>
@@ -8804,6 +10553,32 @@
       <w:u w:val="single"/>
     </w:rPr>
   </w:style>
+  <w:style w:type="table" w:styleId="af5">
+    <w:name w:val="Table Grid"/>
+    <w:basedOn w:val="a1"/>
+    <w:uiPriority w:val="59"/>
+    <w:rsid w:val="002E2D26"/>
+    <w:pPr>
+      <w:spacing w:after="0" w:line="240" w:lineRule="auto"/>
+    </w:pPr>
+    <w:tblPr>
+      <w:tblInd w:w="0" w:type="dxa"/>
+      <w:tblBorders>
+        <w:top w:val="single" w:sz="4" w:space="0" w:color="000000" w:themeColor="text1"/>
+        <w:left w:val="single" w:sz="4" w:space="0" w:color="000000" w:themeColor="text1"/>
+        <w:bottom w:val="single" w:sz="4" w:space="0" w:color="000000" w:themeColor="text1"/>
+        <w:right w:val="single" w:sz="4" w:space="0" w:color="000000" w:themeColor="text1"/>
+        <w:insideH w:val="single" w:sz="4" w:space="0" w:color="000000" w:themeColor="text1"/>
+        <w:insideV w:val="single" w:sz="4" w:space="0" w:color="000000" w:themeColor="text1"/>
+      </w:tblBorders>
+      <w:tblCellMar>
+        <w:top w:w="0" w:type="dxa"/>
+        <w:left w:w="108" w:type="dxa"/>
+        <w:bottom w:w="0" w:type="dxa"/>
+        <w:right w:w="108" w:type="dxa"/>
+      </w:tblCellMar>
+    </w:tblPr>
+  </w:style>
 </w:styles>
 </file>
 
@@ -9095,7 +10870,7 @@
 </file>
 
 <file path=customXml/itemProps1.xml><?xml version="1.0" encoding="utf-8"?>
-<ds:datastoreItem xmlns:ds="http://schemas.openxmlformats.org/officeDocument/2006/customXml" ds:itemID="{0774D4B0-08DF-4A8A-8728-E60DAD869313}">
+<ds:datastoreItem xmlns:ds="http://schemas.openxmlformats.org/officeDocument/2006/customXml" ds:itemID="{FB061B19-6623-47D4-B00B-C7A43F5D6A0A}">
   <ds:schemaRefs>
     <ds:schemaRef ds:uri="http://schemas.openxmlformats.org/officeDocument/2006/bibliography"/>
   </ds:schemaRefs>

</xml_diff>